<commit_message>
modified project log and test plan with passes/fails for simulations
</commit_message>
<xml_diff>
--- a/Test Plan.docx
+++ b/Test Plan.docx
@@ -1188,7 +1188,11 @@
             <w:tcW w:w="4495" w:type="dxa"/>
             <w:shd w:val="clear" w:color="auto" w:fill="D9E2F3" w:themeFill="accent1" w:themeFillTint="33"/>
           </w:tcPr>
-          <w:p/>
+          <w:p>
+            <w:r>
+              <w:t>Passed</w:t>
+            </w:r>
+          </w:p>
         </w:tc>
       </w:tr>
       <w:tr>
@@ -1216,7 +1220,11 @@
             <w:tcW w:w="4495" w:type="dxa"/>
             <w:shd w:val="clear" w:color="auto" w:fill="D9E2F3" w:themeFill="accent1" w:themeFillTint="33"/>
           </w:tcPr>
-          <w:p/>
+          <w:p>
+            <w:r>
+              <w:t>Passed</w:t>
+            </w:r>
+          </w:p>
         </w:tc>
       </w:tr>
       <w:tr>
@@ -1243,7 +1251,11 @@
             <w:tcW w:w="4495" w:type="dxa"/>
             <w:shd w:val="clear" w:color="auto" w:fill="D9E2F3" w:themeFill="accent1" w:themeFillTint="33"/>
           </w:tcPr>
-          <w:p/>
+          <w:p>
+            <w:r>
+              <w:t>Passed</w:t>
+            </w:r>
+          </w:p>
         </w:tc>
       </w:tr>
       <w:tr>
@@ -1270,7 +1282,11 @@
             <w:tcW w:w="4495" w:type="dxa"/>
             <w:shd w:val="clear" w:color="auto" w:fill="D9E2F3" w:themeFill="accent1" w:themeFillTint="33"/>
           </w:tcPr>
-          <w:p/>
+          <w:p>
+            <w:r>
+              <w:t>Passed</w:t>
+            </w:r>
+          </w:p>
         </w:tc>
       </w:tr>
       <w:tr>
@@ -1290,7 +1306,11 @@
             <w:tcW w:w="4495" w:type="dxa"/>
             <w:shd w:val="clear" w:color="auto" w:fill="D9E2F3" w:themeFill="accent1" w:themeFillTint="33"/>
           </w:tcPr>
-          <w:p/>
+          <w:p>
+            <w:r>
+              <w:t>Failed</w:t>
+            </w:r>
+          </w:p>
         </w:tc>
       </w:tr>
       <w:tr>
@@ -1391,7 +1411,11 @@
             <w:tcW w:w="4495" w:type="dxa"/>
             <w:shd w:val="clear" w:color="auto" w:fill="D9E2F3" w:themeFill="accent1" w:themeFillTint="33"/>
           </w:tcPr>
-          <w:p/>
+          <w:p>
+            <w:r>
+              <w:t>Passed</w:t>
+            </w:r>
+          </w:p>
         </w:tc>
       </w:tr>
       <w:tr>
@@ -1418,7 +1442,11 @@
             <w:tcW w:w="4495" w:type="dxa"/>
             <w:shd w:val="clear" w:color="auto" w:fill="D9E2F3" w:themeFill="accent1" w:themeFillTint="33"/>
           </w:tcPr>
-          <w:p/>
+          <w:p>
+            <w:r>
+              <w:t>Passed</w:t>
+            </w:r>
+          </w:p>
         </w:tc>
       </w:tr>
       <w:tr>
@@ -1445,7 +1473,11 @@
             <w:tcW w:w="4495" w:type="dxa"/>
             <w:shd w:val="clear" w:color="auto" w:fill="D9E2F3" w:themeFill="accent1" w:themeFillTint="33"/>
           </w:tcPr>
-          <w:p/>
+          <w:p>
+            <w:r>
+              <w:t>Passed</w:t>
+            </w:r>
+          </w:p>
         </w:tc>
       </w:tr>
       <w:tr>
@@ -1472,7 +1504,11 @@
             <w:tcW w:w="4495" w:type="dxa"/>
             <w:shd w:val="clear" w:color="auto" w:fill="D9E2F3" w:themeFill="accent1" w:themeFillTint="33"/>
           </w:tcPr>
-          <w:p/>
+          <w:p>
+            <w:r>
+              <w:t>Passed</w:t>
+            </w:r>
+          </w:p>
         </w:tc>
       </w:tr>
       <w:tr>
@@ -1499,7 +1535,11 @@
             <w:tcW w:w="4495" w:type="dxa"/>
             <w:shd w:val="clear" w:color="auto" w:fill="D9E2F3" w:themeFill="accent1" w:themeFillTint="33"/>
           </w:tcPr>
-          <w:p/>
+          <w:p>
+            <w:r>
+              <w:t>Passed</w:t>
+            </w:r>
+          </w:p>
         </w:tc>
       </w:tr>
       <w:tr>
@@ -1519,7 +1559,11 @@
             <w:tcW w:w="4495" w:type="dxa"/>
             <w:shd w:val="clear" w:color="auto" w:fill="D9E2F3" w:themeFill="accent1" w:themeFillTint="33"/>
           </w:tcPr>
-          <w:p/>
+          <w:p>
+            <w:r>
+              <w:t>Passed</w:t>
+            </w:r>
+          </w:p>
         </w:tc>
       </w:tr>
       <w:tr>
@@ -1546,7 +1590,11 @@
             <w:tcW w:w="4495" w:type="dxa"/>
             <w:shd w:val="clear" w:color="auto" w:fill="D9E2F3" w:themeFill="accent1" w:themeFillTint="33"/>
           </w:tcPr>
-          <w:p/>
+          <w:p>
+            <w:r>
+              <w:t>Passed</w:t>
+            </w:r>
+          </w:p>
         </w:tc>
       </w:tr>
       <w:tr>
@@ -1573,7 +1621,11 @@
             <w:tcW w:w="4495" w:type="dxa"/>
             <w:shd w:val="clear" w:color="auto" w:fill="D9E2F3" w:themeFill="accent1" w:themeFillTint="33"/>
           </w:tcPr>
-          <w:p/>
+          <w:p>
+            <w:r>
+              <w:t>Passed</w:t>
+            </w:r>
+          </w:p>
         </w:tc>
       </w:tr>
       <w:tr>
@@ -1600,7 +1652,11 @@
             <w:tcW w:w="4495" w:type="dxa"/>
             <w:shd w:val="clear" w:color="auto" w:fill="D9E2F3" w:themeFill="accent1" w:themeFillTint="33"/>
           </w:tcPr>
-          <w:p/>
+          <w:p>
+            <w:r>
+              <w:t>Passed</w:t>
+            </w:r>
+          </w:p>
         </w:tc>
       </w:tr>
     </w:tbl>
@@ -1928,7 +1984,10 @@
             <w:tcW w:w="4495" w:type="dxa"/>
             <w:shd w:val="clear" w:color="auto" w:fill="D9E2F3" w:themeFill="accent1" w:themeFillTint="33"/>
           </w:tcPr>
-          <w:p/>
+          <w:p>
+            <w:bookmarkStart w:id="0" w:name="_GoBack"/>
+            <w:bookmarkEnd w:id="0"/>
+          </w:p>
         </w:tc>
       </w:tr>
       <w:tr>
@@ -2331,8 +2390,6 @@
       <w:r>
         <w:t xml:space="preserve"> Lastly, this project will give us experience in teamwork. The workforce will expect us to be able to work with others.</w:t>
       </w:r>
-      <w:bookmarkStart w:id="0" w:name="_GoBack"/>
-      <w:bookmarkEnd w:id="0"/>
     </w:p>
     <w:sectPr>
       <w:headerReference w:type="default" r:id="rId7"/>

</xml_diff>

<commit_message>
edited project log and test plan
</commit_message>
<xml_diff>
--- a/Test Plan.docx
+++ b/Test Plan.docx
@@ -1308,10 +1308,15 @@
           </w:tcPr>
           <w:p>
             <w:r>
+              <w:rPr>
+                <w:color w:val="FF0000"/>
+              </w:rPr>
               <w:t>Failed</w:t>
             </w:r>
           </w:p>
         </w:tc>
+        <w:bookmarkStart w:id="0" w:name="_GoBack"/>
+        <w:bookmarkEnd w:id="0"/>
       </w:tr>
       <w:tr>
         <w:tc>
@@ -1337,7 +1342,11 @@
             <w:tcW w:w="4495" w:type="dxa"/>
             <w:shd w:val="clear" w:color="auto" w:fill="D9E2F3" w:themeFill="accent1" w:themeFillTint="33"/>
           </w:tcPr>
-          <w:p/>
+          <w:p>
+            <w:r>
+              <w:t>Passed</w:t>
+            </w:r>
+          </w:p>
         </w:tc>
       </w:tr>
       <w:tr>
@@ -1364,7 +1373,14 @@
             <w:tcW w:w="4495" w:type="dxa"/>
             <w:shd w:val="clear" w:color="auto" w:fill="D9E2F3" w:themeFill="accent1" w:themeFillTint="33"/>
           </w:tcPr>
-          <w:p/>
+          <w:p>
+            <w:r>
+              <w:rPr>
+                <w:color w:val="FF0000"/>
+              </w:rPr>
+              <w:t>Failed test #7</w:t>
+            </w:r>
+          </w:p>
         </w:tc>
       </w:tr>
       <w:tr>
@@ -1391,7 +1407,11 @@
             <w:tcW w:w="4495" w:type="dxa"/>
             <w:shd w:val="clear" w:color="auto" w:fill="D9E2F3" w:themeFill="accent1" w:themeFillTint="33"/>
           </w:tcPr>
-          <w:p/>
+          <w:p>
+            <w:r>
+              <w:t>Passed</w:t>
+            </w:r>
+          </w:p>
         </w:tc>
       </w:tr>
       <w:tr>
@@ -1984,10 +2004,7 @@
             <w:tcW w:w="4495" w:type="dxa"/>
             <w:shd w:val="clear" w:color="auto" w:fill="D9E2F3" w:themeFill="accent1" w:themeFillTint="33"/>
           </w:tcPr>
-          <w:p>
-            <w:bookmarkStart w:id="0" w:name="_GoBack"/>
-            <w:bookmarkEnd w:id="0"/>
-          </w:p>
+          <w:p/>
         </w:tc>
       </w:tr>
       <w:tr>

</xml_diff>

<commit_message>
Adding sequence diagram and finalized test plan
</commit_message>
<xml_diff>
--- a/Test Plan.docx
+++ b/Test Plan.docx
@@ -587,13 +587,7 @@
     <w:p>
       <w:r>
         <w:tab/>
-        <w:t xml:space="preserve">The goal of this </w:t>
-      </w:r>
-      <w:r>
-        <w:t>project is to study the Apollo project, create an extensive test plan, and carry out that test plan. While carrying out the tests, we will be noting which tests passed and which ones failed. For those that fail, a description of what went wrong will be pro</w:t>
-      </w:r>
-      <w:r>
-        <w:t>vided. As tests are completed, attempts at fixing the code will be made.</w:t>
+        <w:t>The goal of this project is to study the Apollo project, create an extensive test plan, and carry out that test plan. While carrying out the tests, we will be noting which tests passed and which ones failed. For those that fail, a description of what went wrong will be provided. As tests are completed, attempts at fixing the code will be made.</w:t>
       </w:r>
     </w:p>
     <w:p/>
@@ -659,10 +653,7 @@
         </w:numPr>
       </w:pPr>
       <w:r>
-        <w:t>Carry out the testing and documenting th</w:t>
-      </w:r>
-      <w:r>
-        <w:t>e results</w:t>
+        <w:t>Carry out the testing and documenting the results</w:t>
       </w:r>
     </w:p>
     <w:p>
@@ -709,10 +700,7 @@
         </w:numPr>
       </w:pPr>
       <w:r>
-        <w:t xml:space="preserve">Apollo online simulator – to </w:t>
-      </w:r>
-      <w:r>
-        <w:t>visualize the tests</w:t>
+        <w:t>Apollo online simulator – to visualize the tests</w:t>
       </w:r>
     </w:p>
     <w:p>
@@ -794,10 +782,7 @@
         </w:numPr>
       </w:pPr>
       <w:r>
-        <w:t xml:space="preserve">Atom – as a code </w:t>
-      </w:r>
-      <w:r>
-        <w:t>editor, not the compiler</w:t>
+        <w:t>Atom – as a code editor, not the compiler</w:t>
       </w:r>
     </w:p>
     <w:p/>
@@ -1230,8 +1215,6 @@
             <w:r>
               <w:t>Passed</w:t>
             </w:r>
-            <w:bookmarkStart w:id="0" w:name="_GoBack"/>
-            <w:bookmarkEnd w:id="0"/>
           </w:p>
         </w:tc>
       </w:tr>
@@ -1493,10 +1476,7 @@
               <w:spacing w:after="0" w:line="240" w:lineRule="auto"/>
             </w:pPr>
             <w:r>
-              <w:t xml:space="preserve">Traveling </w:t>
-            </w:r>
-            <w:r>
-              <w:t>straight through an intersection</w:t>
+              <w:t>Traveling straight through an intersection</w:t>
             </w:r>
           </w:p>
         </w:tc>
@@ -2066,10 +2046,7 @@
               <w:spacing w:after="0" w:line="240" w:lineRule="auto"/>
             </w:pPr>
             <w:r>
-              <w:t xml:space="preserve">Traveling straight in a </w:t>
-            </w:r>
-            <w:r>
-              <w:t>through lane</w:t>
+              <w:t>Traveling straight in a through lane</w:t>
             </w:r>
           </w:p>
         </w:tc>
@@ -2273,13 +2250,7 @@
     <w:p>
       <w:r>
         <w:tab/>
-        <w:t xml:space="preserve">Each scenario will be tested by at least one of the team </w:t>
-      </w:r>
-      <w:r>
-        <w:t>members. After the tests are complete, the results will be logged in the charts under the “Tactics” category of this document. Once the tests are complete, the failing numbers (if any) will be reiterated under the “Failure Details” section. Included with t</w:t>
-      </w:r>
-      <w:r>
-        <w:t>he numbers will be what the actual sub-scenario is.</w:t>
+        <w:t>Each scenario will be tested by at least one of the team members. After the tests are complete, the results will be logged in the charts under the “Tactics” category of this document. Once the tests are complete, the failing numbers (if any) will be reiterated under the “Failure Details” section. Included with the numbers will be what the actual sub-scenario is.</w:t>
       </w:r>
     </w:p>
     <w:p/>
@@ -2364,7 +2335,11 @@
           <w:p>
             <w:pPr>
               <w:spacing w:after="0" w:line="240" w:lineRule="auto"/>
-            </w:pPr>
+              <w:jc w:val="center"/>
+            </w:pPr>
+            <w:r>
+              <w:t>7</w:t>
+            </w:r>
           </w:p>
         </w:tc>
         <w:tc>
@@ -2376,6 +2351,108 @@
             <w:pPr>
               <w:spacing w:after="0" w:line="240" w:lineRule="auto"/>
             </w:pPr>
+            <w:r>
+              <w:t>Traveling straight in a through lane</w:t>
+            </w:r>
+            <w:r>
+              <w:t xml:space="preserve"> -&gt; pedestrian</w:t>
+            </w:r>
+          </w:p>
+        </w:tc>
+      </w:tr>
+      <w:tr>
+        <w:tc>
+          <w:tcPr>
+            <w:tcW w:w="1795" w:type="dxa"/>
+            <w:shd w:val="clear" w:color="auto" w:fill="D9E2F3" w:themeFill="accent1" w:themeFillTint="33"/>
+          </w:tcPr>
+          <w:p>
+            <w:pPr>
+              <w:spacing w:after="0" w:line="240" w:lineRule="auto"/>
+              <w:jc w:val="center"/>
+            </w:pPr>
+            <w:r>
+              <w:t>34</w:t>
+            </w:r>
+          </w:p>
+        </w:tc>
+        <w:tc>
+          <w:tcPr>
+            <w:tcW w:w="7554" w:type="dxa"/>
+            <w:shd w:val="clear" w:color="auto" w:fill="D9E2F3" w:themeFill="accent1" w:themeFillTint="33"/>
+          </w:tcPr>
+          <w:p>
+            <w:pPr>
+              <w:spacing w:after="0" w:line="240" w:lineRule="auto"/>
+            </w:pPr>
+            <w:r>
+              <w:t>Lane-change in a through lane</w:t>
+            </w:r>
+            <w:r>
+              <w:t xml:space="preserve"> -&gt; motor vehicle</w:t>
+            </w:r>
+          </w:p>
+        </w:tc>
+      </w:tr>
+      <w:tr>
+        <w:tc>
+          <w:tcPr>
+            <w:tcW w:w="1795" w:type="dxa"/>
+            <w:shd w:val="clear" w:color="auto" w:fill="D9E2F3" w:themeFill="accent1" w:themeFillTint="33"/>
+          </w:tcPr>
+          <w:p>
+            <w:pPr>
+              <w:spacing w:after="0" w:line="240" w:lineRule="auto"/>
+              <w:jc w:val="center"/>
+            </w:pPr>
+            <w:r>
+              <w:t>58</w:t>
+            </w:r>
+          </w:p>
+        </w:tc>
+        <w:tc>
+          <w:tcPr>
+            <w:tcW w:w="7554" w:type="dxa"/>
+            <w:shd w:val="clear" w:color="auto" w:fill="D9E2F3" w:themeFill="accent1" w:themeFillTint="33"/>
+          </w:tcPr>
+          <w:p>
+            <w:pPr>
+              <w:spacing w:after="0" w:line="240" w:lineRule="auto"/>
+            </w:pPr>
+            <w:r>
+              <w:t>Lane-change in a through lane -&gt; motor vehicle</w:t>
+            </w:r>
+          </w:p>
+        </w:tc>
+      </w:tr>
+      <w:tr>
+        <w:tc>
+          <w:tcPr>
+            <w:tcW w:w="1795" w:type="dxa"/>
+            <w:shd w:val="clear" w:color="auto" w:fill="D9E2F3" w:themeFill="accent1" w:themeFillTint="33"/>
+          </w:tcPr>
+          <w:p>
+            <w:pPr>
+              <w:spacing w:after="0" w:line="240" w:lineRule="auto"/>
+              <w:jc w:val="center"/>
+            </w:pPr>
+            <w:r>
+              <w:t>59</w:t>
+            </w:r>
+          </w:p>
+        </w:tc>
+        <w:tc>
+          <w:tcPr>
+            <w:tcW w:w="7554" w:type="dxa"/>
+            <w:shd w:val="clear" w:color="auto" w:fill="D9E2F3" w:themeFill="accent1" w:themeFillTint="33"/>
+          </w:tcPr>
+          <w:p>
+            <w:pPr>
+              <w:spacing w:after="0" w:line="240" w:lineRule="auto"/>
+            </w:pPr>
+            <w:r>
+              <w:t>Lane-change in a through lane -&gt; motor vehicle</w:t>
+            </w:r>
           </w:p>
         </w:tc>
       </w:tr>
@@ -2394,10 +2471,7 @@
     <w:p>
       <w:r>
         <w:tab/>
-        <w:t xml:space="preserve">Once all the failed scenarios have been logged, each team member will be assigned a test to attempt repairs. Repairs will be divided in the most efficient method possible. The dividing </w:t>
-      </w:r>
-      <w:r>
-        <w:t>depends on what language the code is written in and how many tests failed. The details on each failure will be logged in the “Repairs” section of this document.</w:t>
+        <w:t>Once all the failed scenarios have been logged, each team member will be assigned a test to attempt repairs. Repairs will be divided in the most efficient method possible. The dividing depends on what language the code is written in and how many tests failed. The details on each failure will be logged in the “Repairs” section of this document.</w:t>
       </w:r>
     </w:p>
     <w:p/>
@@ -2414,13 +2488,7 @@
     <w:p>
       <w:r>
         <w:tab/>
-        <w:t xml:space="preserve">The chart below states the information regarding each failed scenario. This </w:t>
-      </w:r>
-      <w:r>
-        <w:t>information includes the scenario number, language the code is written in and what file(s) need repairs, and who will be attempting repairs. It’s important to note that even though a team member will be given one or more failures, multiple or all team memb</w:t>
-      </w:r>
-      <w:r>
-        <w:t>ers may work on that repair depending on how intensive that repair is. If that’s the case, multiple names will be given in that section of the chart.</w:t>
+        <w:t>The chart below states the information regarding each failed scenario. This information includes the scenario number, language the code is written in and what file(s) need repairs, and who will be attempting repairs. It’s important to note that even though a team member will be given one or more failures, multiple or all team members may work on that repair depending on how intensive that repair is. If that’s the case, multiple names will be given in that section of the chart.</w:t>
       </w:r>
     </w:p>
     <w:p/>
@@ -2507,7 +2575,11 @@
           <w:p>
             <w:pPr>
               <w:spacing w:after="0" w:line="240" w:lineRule="auto"/>
-            </w:pPr>
+              <w:jc w:val="center"/>
+            </w:pPr>
+            <w:r>
+              <w:t>7</w:t>
+            </w:r>
           </w:p>
         </w:tc>
         <w:tc>
@@ -2518,7 +2590,11 @@
           <w:p>
             <w:pPr>
               <w:spacing w:after="0" w:line="240" w:lineRule="auto"/>
-            </w:pPr>
+              <w:jc w:val="center"/>
+            </w:pPr>
+            <w:r>
+              <w:t>?</w:t>
+            </w:r>
           </w:p>
         </w:tc>
         <w:tc>
@@ -2530,6 +2606,9 @@
             <w:pPr>
               <w:spacing w:after="0" w:line="240" w:lineRule="auto"/>
             </w:pPr>
+            <w:r>
+              <w:t>?</w:t>
+            </w:r>
           </w:p>
         </w:tc>
         <w:tc>
@@ -2541,6 +2620,191 @@
             <w:pPr>
               <w:spacing w:after="0" w:line="240" w:lineRule="auto"/>
             </w:pPr>
+            <w:r>
+              <w:t>?</w:t>
+            </w:r>
+          </w:p>
+        </w:tc>
+      </w:tr>
+      <w:tr>
+        <w:tc>
+          <w:tcPr>
+            <w:tcW w:w="951" w:type="dxa"/>
+            <w:shd w:val="clear" w:color="auto" w:fill="D9E2F3" w:themeFill="accent1" w:themeFillTint="33"/>
+          </w:tcPr>
+          <w:p>
+            <w:pPr>
+              <w:spacing w:after="0" w:line="240" w:lineRule="auto"/>
+              <w:jc w:val="center"/>
+            </w:pPr>
+            <w:r>
+              <w:t>34</w:t>
+            </w:r>
+          </w:p>
+        </w:tc>
+        <w:tc>
+          <w:tcPr>
+            <w:tcW w:w="1293" w:type="dxa"/>
+            <w:shd w:val="clear" w:color="auto" w:fill="D9E2F3" w:themeFill="accent1" w:themeFillTint="33"/>
+          </w:tcPr>
+          <w:p>
+            <w:pPr>
+              <w:spacing w:after="0" w:line="240" w:lineRule="auto"/>
+              <w:jc w:val="center"/>
+            </w:pPr>
+            <w:r>
+              <w:t>?</w:t>
+            </w:r>
+          </w:p>
+        </w:tc>
+        <w:tc>
+          <w:tcPr>
+            <w:tcW w:w="3960" w:type="dxa"/>
+            <w:shd w:val="clear" w:color="auto" w:fill="D9E2F3" w:themeFill="accent1" w:themeFillTint="33"/>
+          </w:tcPr>
+          <w:p>
+            <w:pPr>
+              <w:spacing w:after="0" w:line="240" w:lineRule="auto"/>
+            </w:pPr>
+            <w:r>
+              <w:t>?</w:t>
+            </w:r>
+          </w:p>
+        </w:tc>
+        <w:tc>
+          <w:tcPr>
+            <w:tcW w:w="3145" w:type="dxa"/>
+            <w:shd w:val="clear" w:color="auto" w:fill="D9E2F3" w:themeFill="accent1" w:themeFillTint="33"/>
+          </w:tcPr>
+          <w:p>
+            <w:pPr>
+              <w:spacing w:after="0" w:line="240" w:lineRule="auto"/>
+            </w:pPr>
+            <w:r>
+              <w:t>?</w:t>
+            </w:r>
+          </w:p>
+        </w:tc>
+      </w:tr>
+      <w:tr>
+        <w:tc>
+          <w:tcPr>
+            <w:tcW w:w="951" w:type="dxa"/>
+            <w:shd w:val="clear" w:color="auto" w:fill="D9E2F3" w:themeFill="accent1" w:themeFillTint="33"/>
+          </w:tcPr>
+          <w:p>
+            <w:pPr>
+              <w:spacing w:after="0" w:line="240" w:lineRule="auto"/>
+              <w:jc w:val="center"/>
+            </w:pPr>
+            <w:r>
+              <w:t>58</w:t>
+            </w:r>
+          </w:p>
+        </w:tc>
+        <w:tc>
+          <w:tcPr>
+            <w:tcW w:w="1293" w:type="dxa"/>
+            <w:shd w:val="clear" w:color="auto" w:fill="D9E2F3" w:themeFill="accent1" w:themeFillTint="33"/>
+          </w:tcPr>
+          <w:p>
+            <w:pPr>
+              <w:spacing w:after="0" w:line="240" w:lineRule="auto"/>
+              <w:jc w:val="center"/>
+            </w:pPr>
+            <w:r>
+              <w:t>?</w:t>
+            </w:r>
+          </w:p>
+        </w:tc>
+        <w:tc>
+          <w:tcPr>
+            <w:tcW w:w="3960" w:type="dxa"/>
+            <w:shd w:val="clear" w:color="auto" w:fill="D9E2F3" w:themeFill="accent1" w:themeFillTint="33"/>
+          </w:tcPr>
+          <w:p>
+            <w:pPr>
+              <w:spacing w:after="0" w:line="240" w:lineRule="auto"/>
+            </w:pPr>
+            <w:r>
+              <w:t>?</w:t>
+            </w:r>
+          </w:p>
+        </w:tc>
+        <w:tc>
+          <w:tcPr>
+            <w:tcW w:w="3145" w:type="dxa"/>
+            <w:shd w:val="clear" w:color="auto" w:fill="D9E2F3" w:themeFill="accent1" w:themeFillTint="33"/>
+          </w:tcPr>
+          <w:p>
+            <w:pPr>
+              <w:spacing w:after="0" w:line="240" w:lineRule="auto"/>
+            </w:pPr>
+            <w:r>
+              <w:t>?</w:t>
+            </w:r>
+          </w:p>
+        </w:tc>
+      </w:tr>
+      <w:tr>
+        <w:tc>
+          <w:tcPr>
+            <w:tcW w:w="951" w:type="dxa"/>
+            <w:shd w:val="clear" w:color="auto" w:fill="D9E2F3" w:themeFill="accent1" w:themeFillTint="33"/>
+          </w:tcPr>
+          <w:p>
+            <w:pPr>
+              <w:spacing w:after="0" w:line="240" w:lineRule="auto"/>
+              <w:jc w:val="center"/>
+            </w:pPr>
+            <w:r>
+              <w:t>59</w:t>
+            </w:r>
+          </w:p>
+        </w:tc>
+        <w:tc>
+          <w:tcPr>
+            <w:tcW w:w="1293" w:type="dxa"/>
+            <w:shd w:val="clear" w:color="auto" w:fill="D9E2F3" w:themeFill="accent1" w:themeFillTint="33"/>
+          </w:tcPr>
+          <w:p>
+            <w:pPr>
+              <w:spacing w:after="0" w:line="240" w:lineRule="auto"/>
+              <w:jc w:val="center"/>
+            </w:pPr>
+            <w:r>
+              <w:t>?</w:t>
+            </w:r>
+          </w:p>
+        </w:tc>
+        <w:tc>
+          <w:tcPr>
+            <w:tcW w:w="3960" w:type="dxa"/>
+            <w:shd w:val="clear" w:color="auto" w:fill="D9E2F3" w:themeFill="accent1" w:themeFillTint="33"/>
+          </w:tcPr>
+          <w:p>
+            <w:pPr>
+              <w:spacing w:after="0" w:line="240" w:lineRule="auto"/>
+            </w:pPr>
+            <w:r>
+              <w:t>?</w:t>
+            </w:r>
+          </w:p>
+        </w:tc>
+        <w:tc>
+          <w:tcPr>
+            <w:tcW w:w="3145" w:type="dxa"/>
+            <w:shd w:val="clear" w:color="auto" w:fill="D9E2F3" w:themeFill="accent1" w:themeFillTint="33"/>
+          </w:tcPr>
+          <w:p>
+            <w:pPr>
+              <w:spacing w:after="0" w:line="240" w:lineRule="auto"/>
+            </w:pPr>
+            <w:r>
+              <w:t>?</w:t>
+            </w:r>
+            <w:bookmarkStart w:id="0" w:name="_GoBack"/>
+            <w:bookmarkEnd w:id="0"/>
           </w:p>
         </w:tc>
       </w:tr>
@@ -2559,8 +2823,6 @@
     <w:p>
       <w:r>
         <w:tab/>
-      </w:r>
-      <w:r>
         <w:t xml:space="preserve">While repairing the faulty code will be a rewarding victory, that is </w:t>
       </w:r>
       <w:r>
@@ -2570,16 +2832,11 @@
         <w:t>NOT</w:t>
       </w:r>
       <w:r>
-        <w:t xml:space="preserve"> the goal of this project. The goal of this project is to gain experience in doing such. For example, we’ll be using tools that are new to us. This increases our knowledge on those spe</w:t>
-      </w:r>
-      <w:r>
-        <w:t>cific tools while simultaneously improving our ability to learn new tools. This is important for the workforce because we will be expected to learn new tools quickly. In addition, this will give us all experience on improving our coding skills and being ab</w:t>
-      </w:r>
-      <w:r>
-        <w:t>le to dive into a project that we didn’t start. When we get into the workforce, whether the project will be code-based or not, we may have to learn a new project that already has significant progress made and be expected to understand and contribute to it.</w:t>
-      </w:r>
-      <w:r>
-        <w:t xml:space="preserve"> Lastly, this project will give us experience in teamwork. The workforce will expect us to be able to work with others.</w:t>
+        <w:t xml:space="preserve"> the goal of this project. The goal of this project is to gain experience in doing such. For example, we’ll be using tools that are new to us. This increases our knowledge on those specific tools while simultaneously improving our ability to learn new tools. This is important for the workforce because we will be expected to learn new tools quickly. In addition, this will give us all experience on improving our coding skills and being able to </w:t>
+      </w:r>
+      <w:r>
+        <w:lastRenderedPageBreak/>
+        <w:t>dive into a project that we didn’t start. When we get into the workforce, whether the project will be code-based or not, we may have to learn a new project that already has significant progress made and be expected to understand and contribute to it. Lastly, this project will give us experience in teamwork. The workforce will expect us to be able to work with others.</w:t>
       </w:r>
     </w:p>
     <w:sectPr>

</xml_diff>